<commit_message>
added No right turn or No left turn (CORRECT)
</commit_message>
<xml_diff>
--- a/SIMULATION.docx
+++ b/SIMULATION.docx
@@ -1,6 +1,6 @@
 
 <file path=word/document.xml><?xml version="1.0" encoding="utf-8"?>
-<w:document xmlns:wpc="http://schemas.microsoft.com/office/word/2010/wordprocessingCanvas" xmlns:cx="http://schemas.microsoft.com/office/drawing/2014/chartex" xmlns:cx1="http://schemas.microsoft.com/office/drawing/2015/9/8/chartex" xmlns:cx2="http://schemas.microsoft.com/office/drawing/2015/10/21/chartex" xmlns:cx3="http://schemas.microsoft.com/office/drawing/2016/5/9/chartex" xmlns:cx4="http://schemas.microsoft.com/office/drawing/2016/5/10/chartex" xmlns:cx5="http://schemas.microsoft.com/office/drawing/2016/5/11/chartex" xmlns:cx6="http://schemas.microsoft.com/office/drawing/2016/5/12/chartex" xmlns:cx7="http://schemas.microsoft.com/office/drawing/2016/5/13/chartex" xmlns:cx8="http://schemas.microsoft.com/office/drawing/2016/5/14/chartex" xmlns:mc="http://schemas.openxmlformats.org/markup-compatibility/2006" xmlns:aink="http://schemas.microsoft.com/office/drawing/2016/ink" xmlns:am3d="http://schemas.microsoft.com/office/drawing/2017/model3d" xmlns:o="urn:schemas-microsoft-com:office:office" xmlns:r="http://schemas.openxmlformats.org/officeDocument/2006/relationships" xmlns:m="http://schemas.openxmlformats.org/officeDocument/2006/math" xmlns:v="urn:schemas-microsoft-com:vml" xmlns:wp14="http://schemas.microsoft.com/office/word/2010/wordprocessingDrawing" xmlns:wp="http://schemas.openxmlformats.org/drawingml/2006/wordprocessingDrawing" xmlns:w10="urn:schemas-microsoft-com:office:word" xmlns:w="http://schemas.openxmlformats.org/wordprocessingml/2006/main" xmlns:w14="http://schemas.microsoft.com/office/word/2010/wordml" xmlns:w15="http://schemas.microsoft.com/office/word/2012/wordml" xmlns:w16cex="http://schemas.microsoft.com/office/word/2018/wordml/cex" xmlns:w16cid="http://schemas.microsoft.com/office/word/2016/wordml/cid" xmlns:w16="http://schemas.microsoft.com/office/word/2018/wordml" xmlns:w16sdtdh="http://schemas.microsoft.com/office/word/2020/wordml/sdtdatahash" xmlns:w16se="http://schemas.microsoft.com/office/word/2015/wordml/symex" xmlns:wpg="http://schemas.microsoft.com/office/word/2010/wordprocessingGroup" xmlns:wpi="http://schemas.microsoft.com/office/word/2010/wordprocessingInk" xmlns:wne="http://schemas.microsoft.com/office/word/2006/wordml" xmlns:wps="http://schemas.microsoft.com/office/word/2010/wordprocessingShape" mc:Ignorable="w14 w15 w16se w16cid w16 w16cex w16sdtdh wp14">
+<w:document xmlns:wpc="http://schemas.microsoft.com/office/word/2010/wordprocessingCanvas" xmlns:cx="http://schemas.microsoft.com/office/drawing/2014/chartex" xmlns:cx1="http://schemas.microsoft.com/office/drawing/2015/9/8/chartex" xmlns:cx2="http://schemas.microsoft.com/office/drawing/2015/10/21/chartex" xmlns:cx3="http://schemas.microsoft.com/office/drawing/2016/5/9/chartex" xmlns:cx4="http://schemas.microsoft.com/office/drawing/2016/5/10/chartex" xmlns:cx5="http://schemas.microsoft.com/office/drawing/2016/5/11/chartex" xmlns:cx6="http://schemas.microsoft.com/office/drawing/2016/5/12/chartex" xmlns:cx7="http://schemas.microsoft.com/office/drawing/2016/5/13/chartex" xmlns:cx8="http://schemas.microsoft.com/office/drawing/2016/5/14/chartex" xmlns:mc="http://schemas.openxmlformats.org/markup-compatibility/2006" xmlns:aink="http://schemas.microsoft.com/office/drawing/2016/ink" xmlns:am3d="http://schemas.microsoft.com/office/drawing/2017/model3d" xmlns:o="urn:schemas-microsoft-com:office:office" xmlns:oel="http://schemas.microsoft.com/office/2019/extlst" xmlns:r="http://schemas.openxmlformats.org/officeDocument/2006/relationships" xmlns:m="http://schemas.openxmlformats.org/officeDocument/2006/math" xmlns:v="urn:schemas-microsoft-com:vml" xmlns:wp14="http://schemas.microsoft.com/office/word/2010/wordprocessingDrawing" xmlns:wp="http://schemas.openxmlformats.org/drawingml/2006/wordprocessingDrawing" xmlns:w10="urn:schemas-microsoft-com:office:word" xmlns:w="http://schemas.openxmlformats.org/wordprocessingml/2006/main" xmlns:w14="http://schemas.microsoft.com/office/word/2010/wordml" xmlns:w15="http://schemas.microsoft.com/office/word/2012/wordml" xmlns:w16cex="http://schemas.microsoft.com/office/word/2018/wordml/cex" xmlns:w16cid="http://schemas.microsoft.com/office/word/2016/wordml/cid" xmlns:w16="http://schemas.microsoft.com/office/word/2018/wordml" xmlns:w16sdtdh="http://schemas.microsoft.com/office/word/2020/wordml/sdtdatahash" xmlns:w16se="http://schemas.microsoft.com/office/word/2015/wordml/symex" xmlns:wpg="http://schemas.microsoft.com/office/word/2010/wordprocessingGroup" xmlns:wpi="http://schemas.microsoft.com/office/word/2010/wordprocessingInk" xmlns:wne="http://schemas.microsoft.com/office/word/2006/wordml" xmlns:wps="http://schemas.microsoft.com/office/word/2010/wordprocessingShape" mc:Ignorable="w14 w15 w16se w16cid w16 w16cex w16sdtdh wp14">
   <w:body>
     <w:p>
       <w:r>
@@ -138,61 +138,124 @@
     <w:p/>
     <w:p/>
     <w:p>
-      <w:r>
+      <w:pPr>
+        <w:rPr>
+          <w:highlight w:val="green"/>
+        </w:rPr>
+      </w:pPr>
+      <w:r>
+        <w:rPr>
+          <w:highlight w:val="green"/>
+        </w:rPr>
         <w:lastRenderedPageBreak/>
         <w:t>Simulate</w:t>
       </w:r>
     </w:p>
     <w:p>
-      <w:r>
+      <w:pPr>
+        <w:rPr>
+          <w:highlight w:val="green"/>
+        </w:rPr>
+      </w:pPr>
+      <w:r>
+        <w:rPr>
+          <w:highlight w:val="green"/>
+        </w:rPr>
         <w:t>Priority Signs:</w:t>
       </w:r>
     </w:p>
     <w:p>
-      <w:r>
+      <w:pPr>
+        <w:rPr>
+          <w:highlight w:val="green"/>
+        </w:rPr>
+      </w:pPr>
+      <w:r>
+        <w:rPr>
+          <w:highlight w:val="green"/>
+        </w:rPr>
         <w:t>STOP Sign - Driver must stop at designated STOP LINE. No parking within 6 meters</w:t>
       </w:r>
     </w:p>
     <w:p>
-      <w:r>
+      <w:pPr>
+        <w:rPr>
+          <w:highlight w:val="green"/>
+        </w:rPr>
+      </w:pPr>
+      <w:r>
+        <w:rPr>
+          <w:highlight w:val="green"/>
+        </w:rPr>
         <w:t>Simulate Direction Signs:</w:t>
       </w:r>
       <w:r>
+        <w:rPr>
+          <w:highlight w:val="green"/>
+        </w:rPr>
         <w:br/>
-        <w:t xml:space="preserve">Merging Traffic Sign - </w:t>
-      </w:r>
-      <w:r>
-        <w:t xml:space="preserve">merge sign </w:t>
+        <w:t xml:space="preserve">Merging Traffic Sign - merge sign </w:t>
       </w:r>
       <w:proofErr w:type="gramStart"/>
       <w:r>
+        <w:rPr>
+          <w:highlight w:val="green"/>
+        </w:rPr>
         <w:t>are</w:t>
       </w:r>
       <w:proofErr w:type="gramEnd"/>
       <w:r>
+        <w:rPr>
+          <w:highlight w:val="green"/>
+        </w:rPr>
         <w:t xml:space="preserve"> warned that two separate roadways will converge into one lane ahead. The merging traffic sign will typically indicate which lane should be merging into the other.</w:t>
       </w:r>
     </w:p>
     <w:p>
-      <w:r>
+      <w:pPr>
+        <w:rPr>
+          <w:highlight w:val="green"/>
+        </w:rPr>
+      </w:pPr>
+      <w:r>
+        <w:rPr>
+          <w:highlight w:val="green"/>
+        </w:rPr>
         <w:t>Prohibitive/Respective Signs:</w:t>
       </w:r>
     </w:p>
     <w:p>
-      <w:r>
+      <w:pPr>
+        <w:rPr>
+          <w:highlight w:val="green"/>
+        </w:rPr>
+      </w:pPr>
+      <w:r>
+        <w:rPr>
+          <w:highlight w:val="green"/>
+        </w:rPr>
         <w:t>No Pedestrian Crossing – pedestrians are not allowed to cross the road.</w:t>
       </w:r>
     </w:p>
     <w:p>
       <w:r>
+        <w:rPr>
+          <w:highlight w:val="green"/>
+        </w:rPr>
         <w:t xml:space="preserve">Use overpass / Use </w:t>
       </w:r>
       <w:proofErr w:type="spellStart"/>
       <w:r>
+        <w:rPr>
+          <w:highlight w:val="green"/>
+        </w:rPr>
         <w:t>Pedxing</w:t>
       </w:r>
       <w:proofErr w:type="spellEnd"/>
       <w:r>
+        <w:rPr>
+          <w:highlight w:val="green"/>
+        </w:rPr>
         <w:t xml:space="preserve"> – Pedestrians must use overpass or pedestrian crossing.</w:t>
       </w:r>
     </w:p>

</xml_diff>

<commit_message>
added missing road signs
</commit_message>
<xml_diff>
--- a/SIMULATION.docx
+++ b/SIMULATION.docx
@@ -260,34 +260,54 @@
       </w:r>
     </w:p>
     <w:p>
-      <w:r>
-        <w:t xml:space="preserve">No right turn or </w:t>
-      </w:r>
       <w:proofErr w:type="gramStart"/>
       <w:r>
+        <w:rPr>
+          <w:highlight w:val="green"/>
+        </w:rPr>
+        <w:t>1.)</w:t>
+      </w:r>
+      <w:r>
+        <w:rPr>
+          <w:highlight w:val="green"/>
+        </w:rPr>
         <w:t>No</w:t>
       </w:r>
       <w:proofErr w:type="gramEnd"/>
       <w:r>
-        <w:t xml:space="preserve"> left turn – vehicles are not allow to turn left or right.</w:t>
-      </w:r>
-    </w:p>
-    <w:p>
-      <w:r>
-        <w:t xml:space="preserve">No U Turn – vehicles are not </w:t>
-      </w:r>
+        <w:rPr>
+          <w:highlight w:val="green"/>
+        </w:rPr>
+        <w:t xml:space="preserve"> right turn or No left turn – vehicles are not allow to turn left or right.</w:t>
+      </w:r>
+      <w:r>
+        <w:t xml:space="preserve"> (WRONG P250)</w:t>
+      </w:r>
+    </w:p>
+    <w:p>
       <w:proofErr w:type="gramStart"/>
       <w:r>
-        <w:t>allow</w:t>
+        <w:t>2.)No</w:t>
       </w:r>
       <w:proofErr w:type="gramEnd"/>
       <w:r>
-        <w:t xml:space="preserve"> to make a U-TURN</w:t>
-      </w:r>
-    </w:p>
-    <w:p>
-      <w:r>
-        <w:t>No overtaking zone – It is illegal to overtake. No overtaking restriction ends when the lines on the road change from continuous white line, to a broken line.</w:t>
+        <w:t xml:space="preserve"> U Turn – vehicles are not allow to make a U-TURN – (CORRECT P300) (WRONG P400)</w:t>
+      </w:r>
+    </w:p>
+    <w:p>
+      <w:proofErr w:type="gramStart"/>
+      <w:r>
+        <w:t>3.)No</w:t>
+      </w:r>
+      <w:proofErr w:type="gramEnd"/>
+      <w:r>
+        <w:t xml:space="preserve"> overtaking zone – It is illegal to overtake. No overtaking restriction ends when the lines on the road change from continuous white line, to a broken line. (CORRECT P200) (</w:t>
+      </w:r>
+      <w:r>
+        <w:t xml:space="preserve">WRONG </w:t>
+      </w:r>
+      <w:r>
+        <w:t>P300)</w:t>
       </w:r>
     </w:p>
     <w:p>
@@ -296,22 +316,58 @@
       </w:r>
     </w:p>
     <w:p>
-      <w:r>
-        <w:t xml:space="preserve">Maximum Speed Restriction sign - </w:t>
-      </w:r>
-      <w:r>
+      <w:pPr>
+        <w:rPr>
+          <w:highlight w:val="red"/>
+        </w:rPr>
+      </w:pPr>
+      <w:proofErr w:type="gramStart"/>
+      <w:r>
+        <w:rPr>
+          <w:highlight w:val="red"/>
+        </w:rPr>
+        <w:t>4.)</w:t>
+      </w:r>
+      <w:r>
+        <w:rPr>
+          <w:highlight w:val="red"/>
+        </w:rPr>
+        <w:t>Maximum</w:t>
+      </w:r>
+      <w:proofErr w:type="gramEnd"/>
+      <w:r>
+        <w:rPr>
+          <w:highlight w:val="red"/>
+        </w:rPr>
+        <w:t xml:space="preserve"> Speed Restriction sign - </w:t>
+      </w:r>
+      <w:r>
+        <w:rPr>
+          <w:highlight w:val="red"/>
+        </w:rPr>
         <w:t>designed to communicate a set legal maximum or minimum speed that vehicles must travel.</w:t>
       </w:r>
     </w:p>
     <w:p>
-      <w:r>
-        <w:t xml:space="preserve">Minimum Speed Restriction sign - </w:t>
-      </w:r>
-      <w:r>
-        <w:t>Minimum speed limits signs are blue discs with the minimum speed</w:t>
-      </w:r>
-      <w:r>
-        <w:t>.</w:t>
+      <w:proofErr w:type="gramStart"/>
+      <w:r>
+        <w:rPr>
+          <w:highlight w:val="red"/>
+        </w:rPr>
+        <w:t>5.)</w:t>
+      </w:r>
+      <w:r>
+        <w:rPr>
+          <w:highlight w:val="red"/>
+        </w:rPr>
+        <w:t>Minimum</w:t>
+      </w:r>
+      <w:proofErr w:type="gramEnd"/>
+      <w:r>
+        <w:rPr>
+          <w:highlight w:val="red"/>
+        </w:rPr>
+        <w:t xml:space="preserve"> Speed Restriction sign - Minimum speed limits signs are blue discs with the minimum speed.</w:t>
       </w:r>
       <w:r>
         <w:br/>
@@ -321,7 +377,10 @@
         <w:br/>
       </w:r>
       <w:r>
-        <w:t xml:space="preserve">No Stopping or Parking anytime within the yellow box / Do no block intersection - </w:t>
+        <w:t>6.)</w:t>
+      </w:r>
+      <w:r>
+        <w:t xml:space="preserve"> Parking anytime within the yellow box / Do no block intersection - </w:t>
       </w:r>
       <w:r>
         <w:t>It is unlawful for any vehicle to stop, stand or park at any time within any intersection which has been designated and marked with a “DO NOT BLOCK INTERSECTION”</w:t>
@@ -329,10 +388,21 @@
       <w:r>
         <w:t>.</w:t>
       </w:r>
-    </w:p>
-    <w:p>
-      <w:r>
-        <w:t xml:space="preserve">No Stopping anytime - </w:t>
+      <w:r>
+        <w:t xml:space="preserve">  (CORRECT P300) (WRONG P400)</w:t>
+      </w:r>
+    </w:p>
+    <w:p>
+      <w:proofErr w:type="gramStart"/>
+      <w:r>
+        <w:t>7.)</w:t>
+      </w:r>
+      <w:r>
+        <w:t>No</w:t>
+      </w:r>
+      <w:proofErr w:type="gramEnd"/>
+      <w:r>
+        <w:t xml:space="preserve"> Stopping anytime - </w:t>
       </w:r>
       <w:r>
         <w:t>YOU CANNOT STOP FOR ANY REASON – TO DROP OFF OR PICK UP PASSENGERS, TO WAIT FOR PEOPLE TO ARRIVE, OR TO LOAD OR UNLOAD MERCHANDISE.</w:t>
@@ -340,27 +410,69 @@
       <w:r>
         <w:t xml:space="preserve"> You can only stop if it is a true emergency or directed by law officers.</w:t>
       </w:r>
-    </w:p>
-    <w:p>
-      <w:r>
-        <w:t>Be aware of pedestrian crossing</w:t>
-      </w:r>
-    </w:p>
-    <w:p>
-      <w:r>
-        <w:t xml:space="preserve">Be aware of children crossing </w:t>
-      </w:r>
-    </w:p>
-    <w:p>
-      <w:r>
+      <w:r>
+        <w:t xml:space="preserve"> (CORRECT P350) (WRONG P400)</w:t>
+      </w:r>
+    </w:p>
+    <w:p>
+      <w:proofErr w:type="gramStart"/>
+      <w:r>
+        <w:rPr>
+          <w:highlight w:val="red"/>
+        </w:rPr>
+        <w:t>8.)</w:t>
+      </w:r>
+      <w:r>
+        <w:rPr>
+          <w:highlight w:val="red"/>
+        </w:rPr>
+        <w:t>Be</w:t>
+      </w:r>
+      <w:proofErr w:type="gramEnd"/>
+      <w:r>
+        <w:rPr>
+          <w:highlight w:val="red"/>
+        </w:rPr>
+        <w:t xml:space="preserve"> aware of pedestrian crossing</w:t>
+      </w:r>
+      <w:r>
+        <w:rPr>
+          <w:highlight w:val="red"/>
+        </w:rPr>
+        <w:t xml:space="preserve">, </w:t>
+      </w:r>
+      <w:r>
+        <w:rPr>
+          <w:highlight w:val="red"/>
+        </w:rPr>
+        <w:t>Be aware of children crossing</w:t>
+      </w:r>
+      <w:r>
+        <w:t xml:space="preserve"> </w:t>
+      </w:r>
+      <w:r>
+        <w:t xml:space="preserve"> </w:t>
+      </w:r>
+    </w:p>
+    <w:p>
+      <w:r>
+        <w:rPr>
+          <w:highlight w:val="red"/>
+        </w:rPr>
         <w:t xml:space="preserve">encountering a pedestrian crossing sign should be alert for any people who might walk or </w:t>
       </w:r>
       <w:proofErr w:type="gramStart"/>
       <w:r>
+        <w:rPr>
+          <w:highlight w:val="red"/>
+        </w:rPr>
         <w:t>run in</w:t>
       </w:r>
       <w:proofErr w:type="gramEnd"/>
       <w:r>
+        <w:rPr>
+          <w:highlight w:val="red"/>
+        </w:rPr>
         <w:t xml:space="preserve"> front of their vehicle. Pedestrian crossing signs provide advance notice of areas of high pedestrian activity so drivers can prepare to slow down or stop on short notice.</w:t>
       </w:r>
     </w:p>
@@ -370,27 +482,65 @@
       </w:r>
       <w:r>
         <w:br/>
-        <w:t xml:space="preserve">Intersection Ahead sign - </w:t>
+      </w:r>
+      <w:r>
+        <w:t>9</w:t>
+      </w:r>
+      <w:proofErr w:type="gramStart"/>
+      <w:r>
+        <w:t>.)</w:t>
+      </w:r>
+      <w:r>
+        <w:t>Intersection</w:t>
+      </w:r>
+      <w:proofErr w:type="gramEnd"/>
+      <w:r>
+        <w:t xml:space="preserve"> Ahead sign - </w:t>
       </w:r>
       <w:r>
         <w:t>The road you are traveling on intersects a highway ahead. Slow down, look to the right and to the left for other traffic, be prepared to stop and yield to crossing traffic.</w:t>
       </w:r>
-    </w:p>
-    <w:p>
-      <w:r>
-        <w:t xml:space="preserve">T-junction Sign - </w:t>
+      <w:r>
+        <w:t xml:space="preserve"> (CORRECT P200) (WRONG P300)</w:t>
+      </w:r>
+    </w:p>
+    <w:p>
+      <w:proofErr w:type="gramStart"/>
+      <w:r>
+        <w:t>10.)</w:t>
+      </w:r>
+      <w:r>
+        <w:t>T</w:t>
+      </w:r>
+      <w:proofErr w:type="gramEnd"/>
+      <w:r>
+        <w:t xml:space="preserve">-junction Sign - </w:t>
       </w:r>
       <w:r>
         <w:t>The T- Junction sign means there is a right or left turn and the end of the current road.</w:t>
       </w:r>
-    </w:p>
-    <w:p>
+      <w:r>
+        <w:t xml:space="preserve"> (CORRECT P300) (WRONG P400)</w:t>
+      </w:r>
+    </w:p>
+    <w:p>
+      <w:proofErr w:type="gramStart"/>
       <w:r>
         <w:lastRenderedPageBreak/>
-        <w:t xml:space="preserve">Y-junction Sign - </w:t>
+        <w:t>11.)</w:t>
+      </w:r>
+      <w:r>
+        <w:t>Y</w:t>
+      </w:r>
+      <w:proofErr w:type="gramEnd"/>
+      <w:r>
+        <w:t xml:space="preserve">-junction Sign - </w:t>
       </w:r>
       <w:r>
         <w:t>There is a three-way intersection up ahead on the road, with all roads being of equal size and importance.</w:t>
+      </w:r>
+      <w:r>
+        <w:t xml:space="preserve"> (CORRECT P300) (WRONG P400)</w:t>
       </w:r>
     </w:p>
     <w:p>

</xml_diff>

<commit_message>
added price on SIMULATION.docx
</commit_message>
<xml_diff>
--- a/SIMULATION.docx
+++ b/SIMULATION.docx
@@ -484,24 +484,30 @@
         <w:br/>
       </w:r>
       <w:r>
+        <w:rPr>
+          <w:highlight w:val="red"/>
+        </w:rPr>
         <w:t>9</w:t>
       </w:r>
       <w:proofErr w:type="gramStart"/>
       <w:r>
+        <w:rPr>
+          <w:highlight w:val="red"/>
+        </w:rPr>
         <w:t>.)</w:t>
       </w:r>
       <w:r>
+        <w:rPr>
+          <w:highlight w:val="red"/>
+        </w:rPr>
         <w:t>Intersection</w:t>
       </w:r>
       <w:proofErr w:type="gramEnd"/>
       <w:r>
-        <w:t xml:space="preserve"> Ahead sign - </w:t>
-      </w:r>
-      <w:r>
-        <w:t>The road you are traveling on intersects a highway ahead. Slow down, look to the right and to the left for other traffic, be prepared to stop and yield to crossing traffic.</w:t>
-      </w:r>
-      <w:r>
-        <w:t xml:space="preserve"> (CORRECT P200) (WRONG P300)</w:t>
+        <w:rPr>
+          <w:highlight w:val="red"/>
+        </w:rPr>
+        <w:t xml:space="preserve"> Ahead sign - The road you are traveling on intersects a highway ahead. Slow down, look to the right and to the left for other traffic, be prepared to stop and yield to crossing traffic.</w:t>
       </w:r>
     </w:p>
     <w:p>

</xml_diff>